<commit_message>
Repository with updated files
</commit_message>
<xml_diff>
--- a/Reports/Final Report v4.docx
+++ b/Reports/Final Report v4.docx
@@ -4202,18 +4202,6 @@
     </w:p>
     <w:p>
       <w:pPr>
-        <w:spacing w:line="240" w:lineRule="auto"/>
-        <w:ind w:left="360"/>
-        <w:rPr>
-          <w:rFonts w:ascii="Times New Roman" w:hAnsi="Times New Roman" w:cs="Times New Roman"/>
-          <w:sz w:val="24"/>
-          <w:szCs w:val="24"/>
-          <w:lang w:val="en-IN"/>
-        </w:rPr>
-      </w:pPr>
-    </w:p>
-    <w:p>
-      <w:pPr>
         <w:numPr>
           <w:ilvl w:val="0"/>
           <w:numId w:val="45"/>
@@ -4230,6 +4218,41 @@
           <w:lang w:val="en-IN"/>
         </w:rPr>
         <w:t>References</w:t>
+      </w:r>
+      <w:r>
+        <w:rPr>
+          <w:rFonts w:ascii="Times New Roman" w:hAnsi="Times New Roman" w:cs="Times New Roman"/>
+          <w:b/>
+          <w:bCs/>
+          <w:sz w:val="24"/>
+          <w:szCs w:val="24"/>
+          <w:lang w:val="en-IN"/>
+        </w:rPr>
+        <w:t>………………………………………………………………………</w:t>
+      </w:r>
+      <w:proofErr w:type="gramStart"/>
+      <w:r>
+        <w:rPr>
+          <w:rFonts w:ascii="Times New Roman" w:hAnsi="Times New Roman" w:cs="Times New Roman"/>
+          <w:b/>
+          <w:bCs/>
+          <w:sz w:val="24"/>
+          <w:szCs w:val="24"/>
+          <w:lang w:val="en-IN"/>
+        </w:rPr>
+        <w:t>…..</w:t>
+      </w:r>
+      <w:proofErr w:type="gramEnd"/>
+      <w:r>
+        <w:rPr>
+          <w:rFonts w:ascii="Times New Roman" w:hAnsi="Times New Roman" w:cs="Times New Roman"/>
+          <w:b/>
+          <w:bCs/>
+          <w:sz w:val="24"/>
+          <w:szCs w:val="24"/>
+          <w:lang w:val="en-IN"/>
+        </w:rPr>
+        <w:t xml:space="preserve"> 30 - 31</w:t>
       </w:r>
       <w:r>
         <w:rPr>
@@ -4315,8 +4338,16 @@
       <w:pPr>
         <w:spacing w:before="240" w:after="240"/>
         <w:jc w:val="both"/>
-      </w:pPr>
-      <w:r>
+        <w:rPr>
+          <w:sz w:val="24"/>
+          <w:szCs w:val="24"/>
+        </w:rPr>
+      </w:pPr>
+      <w:r>
+        <w:rPr>
+          <w:sz w:val="24"/>
+          <w:szCs w:val="24"/>
+        </w:rPr>
         <w:t>Obesity is a global health issue that affects over 1.9 billion adults globally. It leads to chronic diseases such as heart disease, diabetes, and cancer (World Health Organization, 2021). Understanding body composition plays a key role in addressing obesity. Obesity has been measured solely using the Body Mass Index (BMI) in the past, but it has limitations since it does not differentiate between the ratio of fat to muscle in a body. Therefore, using Body Fat Percentage (BFP) provides a more accurate picture of body composition.</w:t>
       </w:r>
     </w:p>
@@ -4324,8 +4355,16 @@
       <w:pPr>
         <w:spacing w:before="240" w:after="240"/>
         <w:jc w:val="both"/>
-      </w:pPr>
-      <w:r>
+        <w:rPr>
+          <w:sz w:val="24"/>
+          <w:szCs w:val="24"/>
+        </w:rPr>
+      </w:pPr>
+      <w:r>
+        <w:rPr>
+          <w:sz w:val="24"/>
+          <w:szCs w:val="24"/>
+        </w:rPr>
         <w:t>Traditional methods for measuring BFP, like underwater weighing (densitometry) and dual-energy X-ray absorptiometry (DEXA), are expensive, time-consuming, and not easily accessible, particularly in remote areas. This study uses machine learning (ML) to predict body fat percentage using simple, non-invasive measurements such as weight and circumference of the abdomen, chest, and hips.</w:t>
       </w:r>
     </w:p>
@@ -4333,23 +4372,51 @@
       <w:pPr>
         <w:spacing w:before="240" w:after="240"/>
         <w:jc w:val="both"/>
-      </w:pPr>
-      <w:r>
+        <w:rPr>
+          <w:sz w:val="24"/>
+          <w:szCs w:val="24"/>
+        </w:rPr>
+      </w:pPr>
+      <w:r>
+        <w:rPr>
+          <w:sz w:val="24"/>
+          <w:szCs w:val="24"/>
+        </w:rPr>
         <w:t xml:space="preserve">The dataset includes 15 anthropometric features and body density values obtained through underwater weighing, which is considered the gold standard for body composition measurement (Accurso et al. 2024). To achieve accurate predictions, multiple supervised ML models were tested, including Multilayer Perceptron (MLP), Support Vector Regression (SVR), </w:t>
       </w:r>
       <w:r>
+        <w:rPr>
+          <w:sz w:val="24"/>
+          <w:szCs w:val="24"/>
+        </w:rPr>
         <w:t xml:space="preserve">and </w:t>
       </w:r>
       <w:r>
+        <w:rPr>
+          <w:sz w:val="24"/>
+          <w:szCs w:val="24"/>
+        </w:rPr>
         <w:t>Random Forest</w:t>
       </w:r>
       <w:r>
+        <w:rPr>
+          <w:sz w:val="24"/>
+          <w:szCs w:val="24"/>
+        </w:rPr>
         <w:t xml:space="preserve"> Regression</w:t>
       </w:r>
       <w:r>
+        <w:rPr>
+          <w:sz w:val="24"/>
+          <w:szCs w:val="24"/>
+        </w:rPr>
         <w:t xml:space="preserve">. </w:t>
       </w:r>
       <w:r>
+        <w:rPr>
+          <w:sz w:val="24"/>
+          <w:szCs w:val="24"/>
+        </w:rPr>
         <w:t>A hybrid model was also developed to combine the strengths of the individual models, improving overall performance.</w:t>
       </w:r>
     </w:p>
@@ -4357,8 +4424,16 @@
       <w:pPr>
         <w:spacing w:before="240" w:after="240"/>
         <w:jc w:val="both"/>
-      </w:pPr>
-      <w:r>
+        <w:rPr>
+          <w:sz w:val="24"/>
+          <w:szCs w:val="24"/>
+        </w:rPr>
+      </w:pPr>
+      <w:r>
+        <w:rPr>
+          <w:sz w:val="24"/>
+          <w:szCs w:val="24"/>
+        </w:rPr>
         <w:t xml:space="preserve">Before training the models, the data was preprocessed using techniques such as Spearman’s correlation to identify important features, mutual information gain to rank feature importance, and variance inflation factor (VIF) to check for multicollinearity. Features were also normalized using Standard Scaler. The models were evaluated using standard regression metrics. </w:t>
       </w:r>
     </w:p>
@@ -4366,8 +4441,16 @@
       <w:pPr>
         <w:spacing w:before="240" w:after="240"/>
         <w:jc w:val="both"/>
-      </w:pPr>
-      <w:r>
+        <w:rPr>
+          <w:sz w:val="24"/>
+          <w:szCs w:val="24"/>
+        </w:rPr>
+      </w:pPr>
+      <w:r>
+        <w:rPr>
+          <w:sz w:val="24"/>
+          <w:szCs w:val="24"/>
+        </w:rPr>
         <w:t>The results showed that the hybrid model outperformed the individual models, achieving an RMSE of 2.02 and an R² score of 0.94. This demonstrates its high accuracy and reliability in predicting body fat percentage.</w:t>
       </w:r>
     </w:p>
@@ -4375,8 +4458,16 @@
       <w:pPr>
         <w:spacing w:before="240" w:after="240"/>
         <w:jc w:val="both"/>
-      </w:pPr>
-      <w:r>
+        <w:rPr>
+          <w:sz w:val="24"/>
+          <w:szCs w:val="24"/>
+        </w:rPr>
+      </w:pPr>
+      <w:r>
+        <w:rPr>
+          <w:sz w:val="24"/>
+          <w:szCs w:val="24"/>
+        </w:rPr>
         <w:t xml:space="preserve">This study highlights the potential of machine learning in health informatics by offering a cost-effective, accessible, and scalable way to measure body composition. This research can be applied in clinical practice, remote patient monitoring, fitness assessments, and public health initiatives focused on obesity prevention. </w:t>
       </w:r>
     </w:p>
@@ -4386,6 +4477,8 @@
           <v:rect id="_x0000_i1025" style="width:0;height:1.5pt" o:hralign="center" o:hrstd="t" o:hr="t" fillcolor="#a0a0a0" stroked="f"/>
         </w:pict>
       </w:r>
+      <w:bookmarkStart w:id="0" w:name="_348knhocv27m" w:colFirst="0" w:colLast="0"/>
+      <w:bookmarkEnd w:id="0"/>
     </w:p>
     <w:p>
       <w:pPr>
@@ -4399,34 +4492,6 @@
           <w:szCs w:val="34"/>
         </w:rPr>
       </w:pPr>
-      <w:bookmarkStart w:id="0" w:name="_348knhocv27m" w:colFirst="0" w:colLast="0"/>
-      <w:bookmarkEnd w:id="0"/>
-    </w:p>
-    <w:p>
-      <w:pPr>
-        <w:pStyle w:val="Heading2"/>
-        <w:keepNext w:val="0"/>
-        <w:keepLines w:val="0"/>
-        <w:spacing w:after="80"/>
-        <w:rPr>
-          <w:b/>
-          <w:sz w:val="34"/>
-          <w:szCs w:val="34"/>
-        </w:rPr>
-      </w:pPr>
-    </w:p>
-    <w:p>
-      <w:pPr>
-        <w:pStyle w:val="Heading2"/>
-        <w:keepNext w:val="0"/>
-        <w:keepLines w:val="0"/>
-        <w:spacing w:after="80"/>
-        <w:rPr>
-          <w:b/>
-          <w:sz w:val="34"/>
-          <w:szCs w:val="34"/>
-        </w:rPr>
-      </w:pPr>
       <w:r>
         <w:rPr>
           <w:b/>
@@ -4454,8 +4519,16 @@
       <w:pPr>
         <w:spacing w:before="240" w:after="240"/>
         <w:jc w:val="both"/>
-      </w:pPr>
-      <w:r>
+        <w:rPr>
+          <w:sz w:val="24"/>
+          <w:szCs w:val="24"/>
+        </w:rPr>
+      </w:pPr>
+      <w:r>
+        <w:rPr>
+          <w:sz w:val="24"/>
+          <w:szCs w:val="24"/>
+        </w:rPr>
         <w:t>Obesity is a global health challenge that is growing at an alarming rate, impacting individuals of all ages. According to the World Health Organization (2021), around 1.9 billion adults are classified as overweight, and more than 650 million are considered obese. It leads to chronic diseases such as heart disease, diabetes, and cancer (Fan et al., 2022). With increasing obesity rates, there is an urgent need for accurate tools to measure body-fat and evaluate obesity-related risks effectively.</w:t>
       </w:r>
     </w:p>
@@ -4476,8 +4549,16 @@
       <w:pPr>
         <w:spacing w:before="240" w:after="240"/>
         <w:jc w:val="both"/>
-      </w:pPr>
-      <w:r>
+        <w:rPr>
+          <w:sz w:val="24"/>
+          <w:szCs w:val="24"/>
+        </w:rPr>
+      </w:pPr>
+      <w:r>
+        <w:rPr>
+          <w:sz w:val="24"/>
+          <w:szCs w:val="24"/>
+        </w:rPr>
         <w:t>Traditionally, Body Mass Index (BMI) was widely used to measure obesity. It was considered simple and easy to implement in clinical and public health settings. However, BMI only provides a rough estimate of body composition and it does not differentiate between the ratio of fat to muscle in a body. Therefore, using Body Fat Percentage (BFP) provides a more accurate picture of body composition. For example, human bodies that have high muscle mass (like athletes) can be misclassified as obese, while those with low muscle mass may have their adiposity underestimated (Choi et al., 2020). This limits BMI's effectiveness for accurately diagnosing obesity, especially in diverse populations.</w:t>
       </w:r>
     </w:p>
@@ -4485,17 +4566,17 @@
       <w:pPr>
         <w:spacing w:before="240" w:after="240"/>
         <w:jc w:val="both"/>
-      </w:pPr>
-      <w:r>
-        <w:t>Body Fat Percentage (</w:t>
-      </w:r>
-      <w:proofErr w:type="gramStart"/>
-      <w:r>
-        <w:t>BFP)  is</w:t>
-      </w:r>
-      <w:proofErr w:type="gramEnd"/>
-      <w:r>
-        <w:t xml:space="preserve"> a more reliable and meaningful metric for evaluating obesity because it measures the proportion of fat mass relative to overall body composition. BFP offers deeper insights into health risks, as excessive body fat is closely associated with chronic diseases and metabolic disorders (Hussain et al., 2021).</w:t>
+        <w:rPr>
+          <w:sz w:val="24"/>
+          <w:szCs w:val="24"/>
+        </w:rPr>
+      </w:pPr>
+      <w:r>
+        <w:rPr>
+          <w:sz w:val="24"/>
+          <w:szCs w:val="24"/>
+        </w:rPr>
+        <w:t>Body Fat Percentage (BFP) is a more reliable and meaningful metric for evaluating obesity because it measures the proportion of fat mass relative to overall body composition. BFP offers deeper insights into health risks, as excessive body fat is closely associated with chronic diseases and metabolic disorders (Hussain et al., 2021).</w:t>
       </w:r>
     </w:p>
     <w:p>
@@ -4523,14 +4604,30 @@
       <w:pPr>
         <w:spacing w:before="240" w:after="240"/>
         <w:jc w:val="both"/>
-      </w:pPr>
-      <w:r>
+        <w:rPr>
+          <w:sz w:val="24"/>
+          <w:szCs w:val="24"/>
+        </w:rPr>
+      </w:pPr>
+      <w:r>
+        <w:rPr>
+          <w:sz w:val="24"/>
+          <w:szCs w:val="24"/>
+        </w:rPr>
         <w:t>Accurate BFP</w:t>
       </w:r>
       <w:r>
+        <w:rPr>
+          <w:sz w:val="24"/>
+          <w:szCs w:val="24"/>
+        </w:rPr>
         <w:t xml:space="preserve"> </w:t>
       </w:r>
       <w:r>
+        <w:rPr>
+          <w:sz w:val="24"/>
+          <w:szCs w:val="24"/>
+        </w:rPr>
         <w:t>measurement methods, such as underwater weighing, DEXA scans, and bioelectrical impedance analysis (BIA), have significant drawbacks:</w:t>
       </w:r>
     </w:p>
@@ -4542,14 +4639,24 @@
         </w:numPr>
         <w:spacing w:before="240"/>
         <w:jc w:val="both"/>
-      </w:pPr>
-      <w:r>
-        <w:rPr>
-          <w:b/>
+        <w:rPr>
+          <w:sz w:val="24"/>
+          <w:szCs w:val="24"/>
+        </w:rPr>
+      </w:pPr>
+      <w:r>
+        <w:rPr>
+          <w:b/>
+          <w:sz w:val="24"/>
+          <w:szCs w:val="24"/>
         </w:rPr>
         <w:t>Cost</w:t>
       </w:r>
       <w:r>
+        <w:rPr>
+          <w:sz w:val="24"/>
+          <w:szCs w:val="24"/>
+        </w:rPr>
         <w:t>: The equipment is expensive.</w:t>
       </w:r>
     </w:p>
@@ -4560,14 +4667,24 @@
           <w:numId w:val="21"/>
         </w:numPr>
         <w:jc w:val="both"/>
-      </w:pPr>
-      <w:r>
-        <w:rPr>
-          <w:b/>
+        <w:rPr>
+          <w:sz w:val="24"/>
+          <w:szCs w:val="24"/>
+        </w:rPr>
+      </w:pPr>
+      <w:r>
+        <w:rPr>
+          <w:b/>
+          <w:sz w:val="24"/>
+          <w:szCs w:val="24"/>
         </w:rPr>
         <w:t>Time</w:t>
       </w:r>
       <w:r>
+        <w:rPr>
+          <w:sz w:val="24"/>
+          <w:szCs w:val="24"/>
+        </w:rPr>
         <w:t>: These techniques require time and expertise.</w:t>
       </w:r>
     </w:p>
@@ -4579,14 +4696,24 @@
         </w:numPr>
         <w:spacing w:after="240"/>
         <w:jc w:val="both"/>
-      </w:pPr>
-      <w:r>
-        <w:rPr>
-          <w:b/>
+        <w:rPr>
+          <w:sz w:val="24"/>
+          <w:szCs w:val="24"/>
+        </w:rPr>
+      </w:pPr>
+      <w:r>
+        <w:rPr>
+          <w:b/>
+          <w:sz w:val="24"/>
+          <w:szCs w:val="24"/>
         </w:rPr>
         <w:t>Limited Access</w:t>
       </w:r>
       <w:r>
+        <w:rPr>
+          <w:sz w:val="24"/>
+          <w:szCs w:val="24"/>
+        </w:rPr>
         <w:t>: They are often only available in specialized facilities, making them inaccessible in remote areas.</w:t>
       </w:r>
     </w:p>
@@ -4594,8 +4721,16 @@
       <w:pPr>
         <w:spacing w:before="240" w:after="240"/>
         <w:jc w:val="both"/>
-      </w:pPr>
-      <w:r>
+        <w:rPr>
+          <w:sz w:val="24"/>
+          <w:szCs w:val="24"/>
+        </w:rPr>
+      </w:pPr>
+      <w:r>
+        <w:rPr>
+          <w:sz w:val="24"/>
+          <w:szCs w:val="24"/>
+        </w:rPr>
         <w:t>To address these challenges, there’s a need for a non-invasive, affordable, and scalable method that can predict BFP using easy-to-collect data like weight and body circumferences.</w:t>
       </w:r>
     </w:p>
@@ -4626,11 +4761,8 @@
         <w:jc w:val="both"/>
       </w:pPr>
       <w:r>
-        <w:t xml:space="preserve">Machine learning (ML) offers a practical way to predict body fat percentage. Unlike traditional statistical models, ML can handle non-linear relationships and interactions between features. </w:t>
-      </w:r>
-      <w:r>
         <w:lastRenderedPageBreak/>
-        <w:t>Models like Random Forest, Decision Trees, and Neural Networks are especially effective in finding patterns in complex data (Breiman, 2001).</w:t>
+        <w:t>Machine learning (ML) offers a practical way to predict body fat percentage. Unlike traditional statistical models, ML can handle non-linear relationships and interactions between features. Models like Random Forest, Decision Trees, and Neural Networks are especially effective in finding patterns in complex data (Breiman, 2001).</w:t>
       </w:r>
     </w:p>
     <w:p>
@@ -4873,6 +5005,7 @@
         <w:rPr>
           <w:b/>
         </w:rPr>
+        <w:lastRenderedPageBreak/>
         <w:t>Mean Absolute Error (MAE)</w:t>
       </w:r>
       <w:r>
@@ -4910,7 +5043,6 @@
         <w:rPr>
           <w:b/>
         </w:rPr>
-        <w:lastRenderedPageBreak/>
         <w:t>Mean Squared Error (MSE)</w:t>
       </w:r>
       <w:r>
@@ -5160,18 +5292,15 @@
     </w:p>
     <w:p>
       <w:pPr>
+        <w:spacing w:after="240"/>
+      </w:pPr>
+    </w:p>
+    <w:p>
+      <w:pPr>
         <w:pStyle w:val="Heading2"/>
         <w:keepNext w:val="0"/>
         <w:keepLines w:val="0"/>
         <w:spacing w:before="280"/>
-      </w:pPr>
-    </w:p>
-    <w:p>
-      <w:pPr>
-        <w:pStyle w:val="Heading2"/>
-        <w:keepNext w:val="0"/>
-        <w:keepLines w:val="0"/>
-        <w:spacing w:before="280"/>
         <w:rPr>
           <w:b/>
           <w:bCs/>
@@ -5182,7 +5311,6 @@
           <w:b/>
           <w:bCs/>
         </w:rPr>
-        <w:lastRenderedPageBreak/>
         <w:t>3. Literature Review</w:t>
       </w:r>
     </w:p>
@@ -5269,11 +5397,11 @@
         <w:jc w:val="both"/>
       </w:pPr>
       <w:r>
-        <w:t xml:space="preserve">Random Forests, introduced by Breiman (2001), address this limitation by constructing multiple decision trees and averaging their predictions. This ensemble method reduces variance and improves generalization while effectively handling multicollinearity and noisy data. In the context of BFP prediction, Random Forests have demonstrated significant performance improvements. </w:t>
+        <w:t xml:space="preserve">Random Forests, introduced by Breiman (2001), address this limitation by constructing multiple decision trees and averaging their predictions. This ensemble method reduces variance and improves generalization while effectively handling multicollinearity and noisy data. In the context </w:t>
       </w:r>
       <w:r>
         <w:lastRenderedPageBreak/>
-        <w:t>For example, Hussain et al. (2021) utilized Random Forests alongside other ensemble models and reported an RMSE of 4.46, outperforming linear regression models.</w:t>
+        <w:t>of BFP prediction, Random Forests have demonstrated significant performance improvements. For example, Hussain et al. (2021) utilized Random Forests alongside other ensemble models and reported an RMSE of 4.46, outperforming linear regression models.</w:t>
       </w:r>
     </w:p>
     <w:p>
@@ -6477,8 +6605,6 @@
       <w:pPr>
         <w:pStyle w:val="Heading4"/>
       </w:pPr>
-      <w:bookmarkStart w:id="21" w:name="_tf3ss20xswk" w:colFirst="0" w:colLast="0"/>
-      <w:bookmarkEnd w:id="21"/>
       <w:r>
         <w:t xml:space="preserve">4.2.2 </w:t>
       </w:r>
@@ -6566,8 +6692,8 @@
       <w:pPr>
         <w:pStyle w:val="Heading4"/>
       </w:pPr>
-      <w:bookmarkStart w:id="22" w:name="_3nz3e1i26ku9" w:colFirst="0" w:colLast="0"/>
-      <w:bookmarkEnd w:id="22"/>
+      <w:bookmarkStart w:id="21" w:name="_3nz3e1i26ku9" w:colFirst="0" w:colLast="0"/>
+      <w:bookmarkEnd w:id="21"/>
       <w:r>
         <w:t>4.</w:t>
       </w:r>
@@ -6631,8 +6757,8 @@
       <w:pPr>
         <w:pStyle w:val="Heading4"/>
       </w:pPr>
-      <w:bookmarkStart w:id="23" w:name="_ysmpwb13sdl8" w:colFirst="0" w:colLast="0"/>
-      <w:bookmarkEnd w:id="23"/>
+      <w:bookmarkStart w:id="22" w:name="_ysmpwb13sdl8" w:colFirst="0" w:colLast="0"/>
+      <w:bookmarkEnd w:id="22"/>
       <w:r>
         <w:lastRenderedPageBreak/>
         <w:t>4.</w:t>
@@ -6737,8 +6863,8 @@
       <w:pPr>
         <w:pStyle w:val="Heading4"/>
       </w:pPr>
-      <w:bookmarkStart w:id="24" w:name="_givxserpa0i3" w:colFirst="0" w:colLast="0"/>
-      <w:bookmarkEnd w:id="24"/>
+      <w:bookmarkStart w:id="23" w:name="_givxserpa0i3" w:colFirst="0" w:colLast="0"/>
+      <w:bookmarkEnd w:id="23"/>
       <w:r>
         <w:t>4.</w:t>
       </w:r>
@@ -7501,18 +7627,18 @@
         <w:keepLines w:val="0"/>
         <w:spacing w:before="280"/>
       </w:pPr>
-      <w:bookmarkStart w:id="25" w:name="_k988s76w56sh" w:colFirst="0" w:colLast="0"/>
+      <w:bookmarkStart w:id="24" w:name="_k988s76w56sh" w:colFirst="0" w:colLast="0"/>
+      <w:bookmarkEnd w:id="24"/>
+      <w:r>
+        <w:t>4.3 Model Design (Individual and Hybrid Models)</w:t>
+      </w:r>
+    </w:p>
+    <w:p>
+      <w:pPr>
+        <w:pStyle w:val="Heading4"/>
+      </w:pPr>
+      <w:bookmarkStart w:id="25" w:name="_fhm7q18yd7mj" w:colFirst="0" w:colLast="0"/>
       <w:bookmarkEnd w:id="25"/>
-      <w:r>
-        <w:t>4.3 Model Design (Individual and Hybrid Models)</w:t>
-      </w:r>
-    </w:p>
-    <w:p>
-      <w:pPr>
-        <w:pStyle w:val="Heading4"/>
-      </w:pPr>
-      <w:bookmarkStart w:id="26" w:name="_fhm7q18yd7mj" w:colFirst="0" w:colLast="0"/>
-      <w:bookmarkEnd w:id="26"/>
       <w:r>
         <w:t xml:space="preserve">4.3.1 </w:t>
       </w:r>
@@ -7625,8 +7751,8 @@
       <w:pPr>
         <w:pStyle w:val="Heading4"/>
       </w:pPr>
-      <w:bookmarkStart w:id="27" w:name="_4qodvaw6u06w" w:colFirst="0" w:colLast="0"/>
-      <w:bookmarkEnd w:id="27"/>
+      <w:bookmarkStart w:id="26" w:name="_4qodvaw6u06w" w:colFirst="0" w:colLast="0"/>
+      <w:bookmarkEnd w:id="26"/>
       <w:r>
         <w:t xml:space="preserve">4.3.2 </w:t>
       </w:r>
@@ -7740,8 +7866,8 @@
       <w:pPr>
         <w:pStyle w:val="Heading4"/>
       </w:pPr>
-      <w:bookmarkStart w:id="28" w:name="_i4enyd6vjk9x" w:colFirst="0" w:colLast="0"/>
-      <w:bookmarkEnd w:id="28"/>
+      <w:bookmarkStart w:id="27" w:name="_i4enyd6vjk9x" w:colFirst="0" w:colLast="0"/>
+      <w:bookmarkEnd w:id="27"/>
       <w:r>
         <w:t xml:space="preserve">4.3.3 </w:t>
       </w:r>
@@ -7905,8 +8031,8 @@
       <w:pPr>
         <w:pStyle w:val="Heading4"/>
       </w:pPr>
-      <w:bookmarkStart w:id="29" w:name="_snesi9sgvmne" w:colFirst="0" w:colLast="0"/>
-      <w:bookmarkEnd w:id="29"/>
+      <w:bookmarkStart w:id="28" w:name="_snesi9sgvmne" w:colFirst="0" w:colLast="0"/>
+      <w:bookmarkEnd w:id="28"/>
       <w:r>
         <w:t xml:space="preserve">4.3.4 </w:t>
       </w:r>
@@ -7959,8 +8085,8 @@
         <w:keepLines w:val="0"/>
         <w:spacing w:before="280"/>
       </w:pPr>
-      <w:bookmarkStart w:id="30" w:name="_4lgig2cu4fbo" w:colFirst="0" w:colLast="0"/>
-      <w:bookmarkEnd w:id="30"/>
+      <w:bookmarkStart w:id="29" w:name="_4lgig2cu4fbo" w:colFirst="0" w:colLast="0"/>
+      <w:bookmarkEnd w:id="29"/>
     </w:p>
     <w:p>
       <w:pPr>
@@ -8060,8 +8186,8 @@
       <w:pPr>
         <w:pStyle w:val="Heading3"/>
       </w:pPr>
-      <w:bookmarkStart w:id="31" w:name="_5mcx27nuwizg" w:colFirst="0" w:colLast="0"/>
-      <w:bookmarkEnd w:id="31"/>
+      <w:bookmarkStart w:id="30" w:name="_5mcx27nuwizg" w:colFirst="0" w:colLast="0"/>
+      <w:bookmarkEnd w:id="30"/>
       <w:r>
         <w:t>4.5 Data Split and Validation</w:t>
       </w:r>
@@ -8076,8 +8202,8 @@
         <w:spacing w:before="240" w:after="0"/>
         <w:jc w:val="both"/>
       </w:pPr>
-      <w:bookmarkStart w:id="32" w:name="_bqlp8sfx79bb" w:colFirst="0" w:colLast="0"/>
-      <w:bookmarkEnd w:id="32"/>
+      <w:bookmarkStart w:id="31" w:name="_bqlp8sfx79bb" w:colFirst="0" w:colLast="0"/>
+      <w:bookmarkEnd w:id="31"/>
       <w:r>
         <w:rPr>
           <w:b/>
@@ -8122,8 +8248,8 @@
         <w:spacing w:before="0" w:after="0"/>
         <w:jc w:val="both"/>
       </w:pPr>
-      <w:bookmarkStart w:id="33" w:name="_z1dobt7i0xg1" w:colFirst="0" w:colLast="0"/>
-      <w:bookmarkEnd w:id="33"/>
+      <w:bookmarkStart w:id="32" w:name="_z1dobt7i0xg1" w:colFirst="0" w:colLast="0"/>
+      <w:bookmarkEnd w:id="32"/>
       <w:r>
         <w:rPr>
           <w:b/>
@@ -8187,8 +8313,8 @@
       <w:pPr>
         <w:pStyle w:val="Heading3"/>
       </w:pPr>
-      <w:bookmarkStart w:id="34" w:name="_jda1mstl3mgh" w:colFirst="0" w:colLast="0"/>
-      <w:bookmarkEnd w:id="34"/>
+      <w:bookmarkStart w:id="33" w:name="_jda1mstl3mgh" w:colFirst="0" w:colLast="0"/>
+      <w:bookmarkEnd w:id="33"/>
       <w:r>
         <w:t>4.6 Use of Tools and Libraries</w:t>
       </w:r>
@@ -8348,8 +8474,8 @@
       <w:pPr>
         <w:pStyle w:val="Heading2"/>
       </w:pPr>
-      <w:bookmarkStart w:id="35" w:name="_4lxavbm6flif" w:colFirst="0" w:colLast="0"/>
-      <w:bookmarkEnd w:id="35"/>
+      <w:bookmarkStart w:id="34" w:name="_4lxavbm6flif" w:colFirst="0" w:colLast="0"/>
+      <w:bookmarkEnd w:id="34"/>
       <w:r>
         <w:t>5. Results and Analysis</w:t>
       </w:r>
@@ -8386,8 +8512,8 @@
       <w:r>
         <w:t>, and the proposed hybrid model—used for predicting Body Fat Percentage (BFP). The results are evaluated using metrics such as Root Mean Square Error (RMSE), Mean Absolute Error (MAE), R-squared (R²), and Mean Squared Error (MSE). Critical analysis is provided by comparing the results to existing studies and objectives, highlighting the novelty and practical contributions of the study. Challenges encountered and their solutions are also discussed.</w:t>
       </w:r>
-      <w:bookmarkStart w:id="36" w:name="_yt1iqxsp1e1" w:colFirst="0" w:colLast="0"/>
-      <w:bookmarkEnd w:id="36"/>
+      <w:bookmarkStart w:id="35" w:name="_yt1iqxsp1e1" w:colFirst="0" w:colLast="0"/>
+      <w:bookmarkEnd w:id="35"/>
     </w:p>
     <w:p>
       <w:pPr>
@@ -8425,8 +8551,8 @@
           <w:szCs w:val="22"/>
         </w:rPr>
       </w:pPr>
-      <w:bookmarkStart w:id="37" w:name="_6kazr992sl0u" w:colFirst="0" w:colLast="0"/>
-      <w:bookmarkEnd w:id="37"/>
+      <w:bookmarkStart w:id="36" w:name="_6kazr992sl0u" w:colFirst="0" w:colLast="0"/>
+      <w:bookmarkEnd w:id="36"/>
       <w:r>
         <w:rPr>
           <w:b/>
@@ -8546,8 +8672,8 @@
           <w:szCs w:val="22"/>
         </w:rPr>
       </w:pPr>
-      <w:bookmarkStart w:id="38" w:name="_e02xvd4ingt0" w:colFirst="0" w:colLast="0"/>
-      <w:bookmarkEnd w:id="38"/>
+      <w:bookmarkStart w:id="37" w:name="_e02xvd4ingt0" w:colFirst="0" w:colLast="0"/>
+      <w:bookmarkEnd w:id="37"/>
       <w:r>
         <w:rPr>
           <w:b/>
@@ -8660,8 +8786,8 @@
           <w:szCs w:val="22"/>
         </w:rPr>
       </w:pPr>
-      <w:bookmarkStart w:id="39" w:name="_rlw1gkwulv3f" w:colFirst="0" w:colLast="0"/>
-      <w:bookmarkEnd w:id="39"/>
+      <w:bookmarkStart w:id="38" w:name="_rlw1gkwulv3f" w:colFirst="0" w:colLast="0"/>
+      <w:bookmarkEnd w:id="38"/>
       <w:r>
         <w:rPr>
           <w:b/>
@@ -8782,8 +8908,8 @@
           <w:szCs w:val="26"/>
         </w:rPr>
       </w:pPr>
-      <w:bookmarkStart w:id="40" w:name="_xwy5bbf7qzmn" w:colFirst="0" w:colLast="0"/>
-      <w:bookmarkEnd w:id="40"/>
+      <w:bookmarkStart w:id="39" w:name="_xwy5bbf7qzmn" w:colFirst="0" w:colLast="0"/>
+      <w:bookmarkEnd w:id="39"/>
       <w:r>
         <w:rPr>
           <w:b/>
@@ -8888,8 +9014,8 @@
         <w:keepLines w:val="0"/>
         <w:spacing w:before="280"/>
       </w:pPr>
-      <w:bookmarkStart w:id="41" w:name="_3n3xh5h2oinm" w:colFirst="0" w:colLast="0"/>
-      <w:bookmarkEnd w:id="41"/>
+      <w:bookmarkStart w:id="40" w:name="_3n3xh5h2oinm" w:colFirst="0" w:colLast="0"/>
+      <w:bookmarkEnd w:id="40"/>
       <w:r>
         <w:rPr>
           <w:b/>
@@ -9490,8 +9616,8 @@
           <w:szCs w:val="26"/>
         </w:rPr>
       </w:pPr>
-      <w:bookmarkStart w:id="42" w:name="_reujg1fwaud3" w:colFirst="0" w:colLast="0"/>
-      <w:bookmarkEnd w:id="42"/>
+      <w:bookmarkStart w:id="41" w:name="_reujg1fwaud3" w:colFirst="0" w:colLast="0"/>
+      <w:bookmarkEnd w:id="41"/>
       <w:r>
         <w:rPr>
           <w:b/>
@@ -9997,8 +10123,8 @@
           <w:szCs w:val="26"/>
         </w:rPr>
       </w:pPr>
-      <w:bookmarkStart w:id="43" w:name="_hwlu8z3ssj69" w:colFirst="0" w:colLast="0"/>
-      <w:bookmarkEnd w:id="43"/>
+      <w:bookmarkStart w:id="42" w:name="_hwlu8z3ssj69" w:colFirst="0" w:colLast="0"/>
+      <w:bookmarkEnd w:id="42"/>
       <w:r>
         <w:rPr>
           <w:b/>
@@ -10129,8 +10255,8 @@
         <w:keepLines w:val="0"/>
         <w:spacing w:before="280"/>
       </w:pPr>
-      <w:bookmarkStart w:id="44" w:name="_9nbi8xil9w0t" w:colFirst="0" w:colLast="0"/>
-      <w:bookmarkEnd w:id="44"/>
+      <w:bookmarkStart w:id="43" w:name="_9nbi8xil9w0t" w:colFirst="0" w:colLast="0"/>
+      <w:bookmarkEnd w:id="43"/>
       <w:r>
         <w:t>6. Evaluation and Conclusion</w:t>
       </w:r>
@@ -10323,8 +10449,8 @@
           <w:color w:val="auto"/>
         </w:rPr>
       </w:pPr>
-      <w:bookmarkStart w:id="45" w:name="_hwovrvwmbpwx" w:colFirst="0" w:colLast="0"/>
-      <w:bookmarkEnd w:id="45"/>
+      <w:bookmarkStart w:id="44" w:name="_hwovrvwmbpwx" w:colFirst="0" w:colLast="0"/>
+      <w:bookmarkEnd w:id="44"/>
       <w:r>
         <w:rPr>
           <w:color w:val="auto"/>
@@ -10679,7 +10805,16 @@
         <w:t>Uçar et al. (2021)</w:t>
       </w:r>
       <w:r>
-        <w:t>, the top predictive features based on Spearman correlation and multilevel feature selection were:</w:t>
+        <w:t>,</w:t>
+      </w:r>
+      <w:r>
+        <w:t xml:space="preserve"> </w:t>
+      </w:r>
+      <w:r>
+        <w:t xml:space="preserve">the </w:t>
+      </w:r>
+      <w:r>
+        <w:t>top predictive features based on Spearman correlation and multilevel feature selection were:</w:t>
       </w:r>
     </w:p>
     <w:p>
@@ -10856,8 +10991,8 @@
         <w:keepNext w:val="0"/>
         <w:keepLines w:val="0"/>
       </w:pPr>
-      <w:bookmarkStart w:id="46" w:name="_mrn6uhwsos6c" w:colFirst="0" w:colLast="0"/>
-      <w:bookmarkEnd w:id="46"/>
+      <w:bookmarkStart w:id="45" w:name="_mrn6uhwsos6c" w:colFirst="0" w:colLast="0"/>
+      <w:bookmarkEnd w:id="45"/>
       <w:r>
         <w:lastRenderedPageBreak/>
         <w:t xml:space="preserve">6.1.2 </w:t>
@@ -10888,8 +11023,8 @@
           <w:szCs w:val="22"/>
         </w:rPr>
       </w:pPr>
-      <w:bookmarkStart w:id="47" w:name="_cdefrfowhad3" w:colFirst="0" w:colLast="0"/>
-      <w:bookmarkEnd w:id="47"/>
+      <w:bookmarkStart w:id="46" w:name="_cdefrfowhad3" w:colFirst="0" w:colLast="0"/>
+      <w:bookmarkEnd w:id="46"/>
       <w:r>
         <w:rPr>
           <w:b/>
@@ -11382,8 +11517,8 @@
         </w:rPr>
         <w:t>.</w:t>
       </w:r>
-      <w:bookmarkStart w:id="48" w:name="_es332ibj6daz" w:colFirst="0" w:colLast="0"/>
-      <w:bookmarkEnd w:id="48"/>
+      <w:bookmarkStart w:id="47" w:name="_es332ibj6daz" w:colFirst="0" w:colLast="0"/>
+      <w:bookmarkEnd w:id="47"/>
     </w:p>
     <w:p>
       <w:pPr>
@@ -11831,8 +11966,8 @@
         </w:rPr>
         <w:t xml:space="preserve"> model outperformed the ensemble model (DT + SVMs) in Uçar’s study, achieving substantially lower RMSE and MSE, alongside a higher R² value. The Random Forest model excelled at capturing non-linear relationships (See Table 5 for the comparison).</w:t>
       </w:r>
-      <w:bookmarkStart w:id="49" w:name="_7ex2o2c3w0rd" w:colFirst="0" w:colLast="0"/>
-      <w:bookmarkEnd w:id="49"/>
+      <w:bookmarkStart w:id="48" w:name="_7ex2o2c3w0rd" w:colFirst="0" w:colLast="0"/>
+      <w:bookmarkEnd w:id="48"/>
     </w:p>
     <w:p>
       <w:pPr>
@@ -12291,8 +12426,8 @@
         </w:rPr>
         <w:t>.</w:t>
       </w:r>
-      <w:bookmarkStart w:id="50" w:name="_192ssb73zewn" w:colFirst="0" w:colLast="0"/>
-      <w:bookmarkEnd w:id="50"/>
+      <w:bookmarkStart w:id="49" w:name="_192ssb73zewn" w:colFirst="0" w:colLast="0"/>
+      <w:bookmarkEnd w:id="49"/>
     </w:p>
     <w:p>
       <w:pPr>
@@ -13507,8 +13642,8 @@
       <w:pPr>
         <w:pStyle w:val="Heading3"/>
       </w:pPr>
-      <w:bookmarkStart w:id="51" w:name="_f8gnt5lv3oy9" w:colFirst="0" w:colLast="0"/>
-      <w:bookmarkEnd w:id="51"/>
+      <w:bookmarkStart w:id="50" w:name="_f8gnt5lv3oy9" w:colFirst="0" w:colLast="0"/>
+      <w:bookmarkEnd w:id="50"/>
       <w:r>
         <w:lastRenderedPageBreak/>
         <w:t>6.2 Interpretation of Results</w:t>
@@ -13527,8 +13662,8 @@
         </w:rPr>
         <w:t>The results of this study clearly demonstrate that the hybrid model outperformed all individual machine learning models by achieving the lowest Root Mean Square Error (RMSE) of 2.02 and Mean Absolute Error (MAE) of 1.75, alongside the highest R² score of 0.94. This result confirms that combining multiple models allows for leveraging their respective strengths, resulting in improved predictive performance and robustness.</w:t>
       </w:r>
-      <w:bookmarkStart w:id="52" w:name="_p9hhcsi5dz14" w:colFirst="0" w:colLast="0"/>
-      <w:bookmarkEnd w:id="52"/>
+      <w:bookmarkStart w:id="51" w:name="_p9hhcsi5dz14" w:colFirst="0" w:colLast="0"/>
+      <w:bookmarkEnd w:id="51"/>
     </w:p>
     <w:p>
       <w:pPr>
@@ -13707,8 +13842,8 @@
       <w:r>
         <w:t>By combining the predictions of the Decision Tree, Random Forest, and MLP through a simple averaging strategy, the hybrid model achieved the best overall performance. The hybrid model mitigated the weaknesses of individual models while enhancing accuracy, stability, and generalizability. This finding aligns with Thomas et al. (2020), who emphasized the effectiveness of ensemble and hybrid methods in improving predictive robustness.</w:t>
       </w:r>
-      <w:bookmarkStart w:id="53" w:name="_vr0zd0jkymcg" w:colFirst="0" w:colLast="0"/>
-      <w:bookmarkEnd w:id="53"/>
+      <w:bookmarkStart w:id="52" w:name="_vr0zd0jkymcg" w:colFirst="0" w:colLast="0"/>
+      <w:bookmarkEnd w:id="52"/>
     </w:p>
     <w:p>
       <w:pPr>
@@ -13740,8 +13875,8 @@
           <w:szCs w:val="24"/>
         </w:rPr>
       </w:pPr>
-      <w:bookmarkStart w:id="54" w:name="_ot2fsxyklo8q" w:colFirst="0" w:colLast="0"/>
-      <w:bookmarkEnd w:id="54"/>
+      <w:bookmarkStart w:id="53" w:name="_ot2fsxyklo8q" w:colFirst="0" w:colLast="0"/>
+      <w:bookmarkEnd w:id="53"/>
       <w:r>
         <w:rPr>
           <w:sz w:val="24"/>
@@ -13848,8 +13983,8 @@
       <w:r>
         <w:t>By combining models, the hybrid approach captured both global patterns (e.g., MLP’s non-linear learning) and localized relationships (e.g., Decision Tree splits), achieving superior performance.</w:t>
       </w:r>
-      <w:bookmarkStart w:id="55" w:name="_8l422tf0fkby" w:colFirst="0" w:colLast="0"/>
-      <w:bookmarkEnd w:id="55"/>
+      <w:bookmarkStart w:id="54" w:name="_8l422tf0fkby" w:colFirst="0" w:colLast="0"/>
+      <w:bookmarkEnd w:id="54"/>
     </w:p>
     <w:p>
       <w:pPr>
@@ -13973,8 +14108,8 @@
       <w:pPr>
         <w:pStyle w:val="Heading3"/>
       </w:pPr>
-      <w:bookmarkStart w:id="56" w:name="_o1os0luc8h8m" w:colFirst="0" w:colLast="0"/>
-      <w:bookmarkEnd w:id="56"/>
+      <w:bookmarkStart w:id="55" w:name="_o1os0luc8h8m" w:colFirst="0" w:colLast="0"/>
+      <w:bookmarkEnd w:id="55"/>
       <w:r>
         <w:t>6.3 Implications for Health Informatics</w:t>
       </w:r>
@@ -14066,8 +14201,8 @@
       <w:pPr>
         <w:pStyle w:val="Heading3"/>
       </w:pPr>
-      <w:bookmarkStart w:id="57" w:name="_o5xj70du028x" w:colFirst="0" w:colLast="0"/>
-      <w:bookmarkEnd w:id="57"/>
+      <w:bookmarkStart w:id="56" w:name="_o5xj70du028x" w:colFirst="0" w:colLast="0"/>
+      <w:bookmarkEnd w:id="56"/>
       <w:r>
         <w:t>6.4 Novel Contributions</w:t>
       </w:r>
@@ -14164,8 +14299,8 @@
       <w:pPr>
         <w:pStyle w:val="Heading3"/>
       </w:pPr>
-      <w:bookmarkStart w:id="58" w:name="_5fi0bjaku8tt" w:colFirst="0" w:colLast="0"/>
-      <w:bookmarkEnd w:id="58"/>
+      <w:bookmarkStart w:id="57" w:name="_5fi0bjaku8tt" w:colFirst="0" w:colLast="0"/>
+      <w:bookmarkEnd w:id="57"/>
       <w:r>
         <w:t>6.5 Challenges</w:t>
       </w:r>
@@ -14282,8 +14417,8 @@
       <w:pPr>
         <w:pStyle w:val="Heading3"/>
       </w:pPr>
-      <w:bookmarkStart w:id="59" w:name="_10kmq4jzvx1y" w:colFirst="0" w:colLast="0"/>
-      <w:bookmarkEnd w:id="59"/>
+      <w:bookmarkStart w:id="58" w:name="_10kmq4jzvx1y" w:colFirst="0" w:colLast="0"/>
+      <w:bookmarkEnd w:id="58"/>
       <w:r>
         <w:lastRenderedPageBreak/>
         <w:t>6.6 Future Work</w:t>
@@ -14308,8 +14443,8 @@
       <w:pPr>
         <w:pStyle w:val="Heading3"/>
       </w:pPr>
-      <w:bookmarkStart w:id="60" w:name="_exydj7z8m03d" w:colFirst="0" w:colLast="0"/>
-      <w:bookmarkEnd w:id="60"/>
+      <w:bookmarkStart w:id="59" w:name="_exydj7z8m03d" w:colFirst="0" w:colLast="0"/>
+      <w:bookmarkEnd w:id="59"/>
       <w:r>
         <w:t>6.7 Conclusion</w:t>
       </w:r>
@@ -14349,8 +14484,8 @@
         <w:keepLines w:val="0"/>
         <w:spacing w:before="280"/>
       </w:pPr>
-      <w:bookmarkStart w:id="61" w:name="_y1olmo15kqwq" w:colFirst="0" w:colLast="0"/>
-      <w:bookmarkEnd w:id="61"/>
+      <w:bookmarkStart w:id="60" w:name="_y1olmo15kqwq" w:colFirst="0" w:colLast="0"/>
+      <w:bookmarkEnd w:id="60"/>
       <w:r>
         <w:t>References</w:t>
       </w:r>

</xml_diff>